<commit_message>
fin de correction des supports 1 et 2
</commit_message>
<xml_diff>
--- a/02TDAdminLinux.docx
+++ b/02TDAdminLinux.docx
@@ -25,7 +25,7 @@
       <w:r>
         <w:t xml:space="preserve">Manuel Linux : </w:t>
       </w:r>
-      <w:hyperlink r:id="rId6" w:history="1">
+      <w:hyperlink r:id="rId7" w:history="1">
         <w:r>
           <w:rPr>
             <w:rStyle w:val="Lienhypertexte"/>
@@ -82,7 +82,7 @@
       <w:r>
         <w:t xml:space="preserve"> : </w:t>
       </w:r>
-      <w:hyperlink r:id="rId7" w:history="1">
+      <w:hyperlink r:id="rId8" w:history="1">
         <w:r>
           <w:rPr>
             <w:rStyle w:val="Lienhypertexte"/>
@@ -98,7 +98,7 @@
       <w:r>
         <w:t xml:space="preserve">Documentation plus complète et plus technique : </w:t>
       </w:r>
-      <w:hyperlink r:id="rId8" w:history="1">
+      <w:hyperlink r:id="rId9" w:history="1">
         <w:r>
           <w:rPr>
             <w:rStyle w:val="Lienhypertexte"/>
@@ -130,7 +130,7 @@
       <w:r>
         <w:t xml:space="preserve">Tutoriel : </w:t>
       </w:r>
-      <w:hyperlink r:id="rId9" w:history="1">
+      <w:hyperlink r:id="rId10" w:history="1">
         <w:r>
           <w:rPr>
             <w:rStyle w:val="Lienhypertexte"/>
@@ -287,7 +287,7 @@
         </w:rPr>
         <w:t xml:space="preserve"> </w:t>
       </w:r>
-      <w:hyperlink r:id="rId10" w:history="1">
+      <w:hyperlink r:id="rId11" w:history="1">
         <w:r>
           <w:rPr>
             <w:rStyle w:val="Lienhypertexte"/>
@@ -3430,7 +3430,7 @@
     <w:p/>
     <w:p>
       <w:pPr>
-        <w:pStyle w:val="Titre2"/>
+        <w:pStyle w:val="Sous-titre"/>
       </w:pPr>
       <w:r>
         <w:t xml:space="preserve">Configurer le </w:t>
@@ -3452,45 +3452,80 @@
         <w:t xml:space="preserve"> pour lui donner les droits administrateurs</w:t>
       </w:r>
     </w:p>
+    <w:p>
+      <w:pPr>
+        <w:pStyle w:val="PrformatHTML"/>
+        <w:pBdr>
+          <w:top w:val="dashed" w:sz="6" w:space="12" w:color="CC2244"/>
+          <w:left w:val="dashed" w:sz="6" w:space="12" w:color="CC2244"/>
+          <w:bottom w:val="dashed" w:sz="6" w:space="12" w:color="CC2244"/>
+          <w:right w:val="dashed" w:sz="6" w:space="12" w:color="CC2244"/>
+        </w:pBdr>
+      </w:pPr>
+      <w:proofErr w:type="spellStart"/>
+      <w:r>
+        <w:t>vim</w:t>
+      </w:r>
+      <w:proofErr w:type="spellEnd"/>
+      <w:r>
+        <w:t xml:space="preserve"> /</w:t>
+      </w:r>
+      <w:proofErr w:type="spellStart"/>
+      <w:r>
+        <w:t>etc</w:t>
+      </w:r>
+      <w:proofErr w:type="spellEnd"/>
+      <w:r>
+        <w:t>/</w:t>
+      </w:r>
+      <w:proofErr w:type="spellStart"/>
+      <w:r>
+        <w:t>sudoers</w:t>
+      </w:r>
+      <w:proofErr w:type="spellEnd"/>
+    </w:p>
+    <w:p>
+      <w:bookmarkStart w:id="0" w:name="_GoBack"/>
+    </w:p>
+    <w:bookmarkEnd w:id="0"/>
+    <w:p>
+      <w:pPr>
+        <w:pStyle w:val="Sous-titre"/>
+      </w:pPr>
+      <w:r>
+        <w:t xml:space="preserve">Trouver la taille du répertoire personnel de </w:t>
+      </w:r>
+      <w:proofErr w:type="spellStart"/>
+      <w:r>
+        <w:t>mint</w:t>
+      </w:r>
+      <w:proofErr w:type="spellEnd"/>
+    </w:p>
+    <w:p>
+      <w:pPr>
+        <w:pStyle w:val="PrformatHTML"/>
+        <w:pBdr>
+          <w:top w:val="dashed" w:sz="6" w:space="12" w:color="CC2244"/>
+          <w:left w:val="dashed" w:sz="6" w:space="12" w:color="CC2244"/>
+          <w:bottom w:val="dashed" w:sz="6" w:space="12" w:color="CC2244"/>
+          <w:right w:val="dashed" w:sz="6" w:space="12" w:color="CC2244"/>
+        </w:pBdr>
+      </w:pPr>
+      <w:r>
+        <w:t>du -</w:t>
+      </w:r>
+      <w:proofErr w:type="gramStart"/>
+      <w:r>
+        <w:t>sh .</w:t>
+      </w:r>
+      <w:proofErr w:type="gramEnd"/>
+    </w:p>
     <w:p/>
     <w:p>
       <w:pPr>
         <w:pStyle w:val="Sous-titre"/>
       </w:pPr>
       <w:r>
-        <w:t xml:space="preserve">Trouver la taille du répertoire personnel de </w:t>
-      </w:r>
-      <w:proofErr w:type="spellStart"/>
-      <w:r>
-        <w:t>mint</w:t>
-      </w:r>
-      <w:proofErr w:type="spellEnd"/>
-    </w:p>
-    <w:p>
-      <w:pPr>
-        <w:pStyle w:val="PrformatHTML"/>
-        <w:pBdr>
-          <w:top w:val="dashed" w:sz="6" w:space="12" w:color="CC2244"/>
-          <w:left w:val="dashed" w:sz="6" w:space="12" w:color="CC2244"/>
-          <w:bottom w:val="dashed" w:sz="6" w:space="12" w:color="CC2244"/>
-          <w:right w:val="dashed" w:sz="6" w:space="12" w:color="CC2244"/>
-        </w:pBdr>
-      </w:pPr>
-      <w:r>
-        <w:t>du -</w:t>
-      </w:r>
-      <w:proofErr w:type="gramStart"/>
-      <w:r>
-        <w:t>sh .</w:t>
-      </w:r>
-      <w:proofErr w:type="gramEnd"/>
-    </w:p>
-    <w:p/>
-    <w:p>
-      <w:pPr>
-        <w:pStyle w:val="Sous-titre"/>
-      </w:pPr>
-      <w:r>
         <w:t>Mettre en place des quotas pour limiter la taille des répertoires utilisateurs à 20Mo</w:t>
       </w:r>
     </w:p>
@@ -3507,6 +3542,7 @@
       <w:proofErr w:type="spellStart"/>
       <w:proofErr w:type="gramStart"/>
       <w:r>
+        <w:lastRenderedPageBreak/>
         <w:t>sudo</w:t>
       </w:r>
       <w:proofErr w:type="spellEnd"/>
@@ -3544,7 +3580,6 @@
       <w:proofErr w:type="spellStart"/>
       <w:proofErr w:type="gramStart"/>
       <w:r>
-        <w:lastRenderedPageBreak/>
         <w:t>sudo</w:t>
       </w:r>
       <w:proofErr w:type="spellEnd"/>
@@ -4275,8 +4310,6 @@
       <w:r>
         <w:t xml:space="preserve"> –l /home</w:t>
       </w:r>
-      <w:bookmarkStart w:id="0" w:name="_GoBack"/>
-      <w:bookmarkEnd w:id="0"/>
     </w:p>
     <w:p/>
     <w:p>
@@ -5411,7 +5444,21 @@
         <w:rPr>
           <w:lang w:val="en-US"/>
         </w:rPr>
-        <w:t xml:space="preserve"> chmod </w:t>
+        <w:t xml:space="preserve"> </w:t>
+      </w:r>
+      <w:proofErr w:type="spellStart"/>
+      <w:r>
+        <w:rPr>
+          <w:lang w:val="en-US"/>
+        </w:rPr>
+        <w:t>chmod</w:t>
+      </w:r>
+      <w:proofErr w:type="spellEnd"/>
+      <w:r>
+        <w:rPr>
+          <w:lang w:val="en-US"/>
+        </w:rPr>
+        <w:t xml:space="preserve"> </w:t>
       </w:r>
       <w:r>
         <w:rPr>
@@ -5476,79 +5523,37 @@
           <w:bottom w:val="dashed" w:sz="6" w:space="12" w:color="CC2244"/>
           <w:right w:val="dashed" w:sz="6" w:space="12" w:color="CC2244"/>
         </w:pBdr>
-        <w:rPr>
-          <w:lang w:val="en-US"/>
-        </w:rPr>
-      </w:pPr>
-      <w:proofErr w:type="spellStart"/>
-      <w:proofErr w:type="gramStart"/>
-      <w:r>
-        <w:rPr>
-          <w:lang w:val="en-US"/>
-        </w:rPr>
+      </w:pPr>
+      <w:r>
         <w:t>umask</w:t>
       </w:r>
-      <w:proofErr w:type="spellEnd"/>
-      <w:proofErr w:type="gramEnd"/>
-    </w:p>
-    <w:p>
-      <w:pPr>
-        <w:pStyle w:val="PrformatHTML"/>
-        <w:pBdr>
-          <w:top w:val="dashed" w:sz="6" w:space="12" w:color="CC2244"/>
-          <w:left w:val="dashed" w:sz="6" w:space="12" w:color="CC2244"/>
-          <w:bottom w:val="dashed" w:sz="6" w:space="12" w:color="CC2244"/>
-          <w:right w:val="dashed" w:sz="6" w:space="12" w:color="CC2244"/>
-        </w:pBdr>
-        <w:rPr>
-          <w:lang w:val="en-US"/>
-        </w:rPr>
-      </w:pPr>
-      <w:proofErr w:type="spellStart"/>
-      <w:proofErr w:type="gramStart"/>
-      <w:r>
-        <w:rPr>
-          <w:lang w:val="en-US"/>
-        </w:rPr>
-        <w:t>umask</w:t>
-      </w:r>
-      <w:proofErr w:type="spellEnd"/>
-      <w:proofErr w:type="gramEnd"/>
-      <w:r>
-        <w:rPr>
-          <w:lang w:val="en-US"/>
-        </w:rPr>
-        <w:t xml:space="preserve"> –S</w:t>
-      </w:r>
-    </w:p>
-    <w:p>
-      <w:pPr>
-        <w:pStyle w:val="PrformatHTML"/>
-        <w:pBdr>
-          <w:top w:val="dashed" w:sz="6" w:space="12" w:color="CC2244"/>
-          <w:left w:val="dashed" w:sz="6" w:space="12" w:color="CC2244"/>
-          <w:bottom w:val="dashed" w:sz="6" w:space="12" w:color="CC2244"/>
-          <w:right w:val="dashed" w:sz="6" w:space="12" w:color="CC2244"/>
-        </w:pBdr>
-        <w:rPr>
-          <w:lang w:val="en-US"/>
-        </w:rPr>
-      </w:pPr>
-      <w:proofErr w:type="spellStart"/>
-      <w:proofErr w:type="gramStart"/>
-      <w:r>
-        <w:rPr>
-          <w:lang w:val="en-US"/>
-        </w:rPr>
-        <w:t>umask</w:t>
-      </w:r>
-      <w:proofErr w:type="spellEnd"/>
-      <w:proofErr w:type="gramEnd"/>
-      <w:r>
-        <w:rPr>
-          <w:lang w:val="en-US"/>
-        </w:rPr>
-        <w:t xml:space="preserve"> 027</w:t>
+    </w:p>
+    <w:p>
+      <w:pPr>
+        <w:pStyle w:val="PrformatHTML"/>
+        <w:pBdr>
+          <w:top w:val="dashed" w:sz="6" w:space="12" w:color="CC2244"/>
+          <w:left w:val="dashed" w:sz="6" w:space="12" w:color="CC2244"/>
+          <w:bottom w:val="dashed" w:sz="6" w:space="12" w:color="CC2244"/>
+          <w:right w:val="dashed" w:sz="6" w:space="12" w:color="CC2244"/>
+        </w:pBdr>
+      </w:pPr>
+      <w:r>
+        <w:t>umask –S</w:t>
+      </w:r>
+    </w:p>
+    <w:p>
+      <w:pPr>
+        <w:pStyle w:val="PrformatHTML"/>
+        <w:pBdr>
+          <w:top w:val="dashed" w:sz="6" w:space="12" w:color="CC2244"/>
+          <w:left w:val="dashed" w:sz="6" w:space="12" w:color="CC2244"/>
+          <w:bottom w:val="dashed" w:sz="6" w:space="12" w:color="CC2244"/>
+          <w:right w:val="dashed" w:sz="6" w:space="12" w:color="CC2244"/>
+        </w:pBdr>
+      </w:pPr>
+      <w:r>
+        <w:t>umask 027</w:t>
       </w:r>
     </w:p>
     <w:p/>
@@ -8126,4 +8131,16 @@
   <a:objectDefaults/>
   <a:extraClrSchemeLst/>
 </a:theme>
+</file>
+
+<file path=customXml/item1.xml><?xml version="1.0" encoding="utf-8"?>
+<b:Sources xmlns:b="http://schemas.openxmlformats.org/officeDocument/2006/bibliography" xmlns="http://schemas.openxmlformats.org/officeDocument/2006/bibliography" SelectedStyle="\APA.XSL" StyleName="APA"/>
+</file>
+
+<file path=customXml/itemProps1.xml><?xml version="1.0" encoding="utf-8"?>
+<ds:datastoreItem xmlns:ds="http://schemas.openxmlformats.org/officeDocument/2006/customXml" ds:itemID="{E7694D25-7009-47E3-9626-9BD2BBFA024E}">
+  <ds:schemaRefs>
+    <ds:schemaRef ds:uri="http://schemas.openxmlformats.org/officeDocument/2006/bibliography"/>
+  </ds:schemaRefs>
+</ds:datastoreItem>
 </file>
</xml_diff>

<commit_message>
Correction part 3 I
</commit_message>
<xml_diff>
--- a/02TDAdminLinux.docx
+++ b/02TDAdminLinux.docx
@@ -3484,10 +3484,7 @@
       </w:r>
       <w:proofErr w:type="spellEnd"/>
     </w:p>
-    <w:p>
-      <w:bookmarkStart w:id="0" w:name="_GoBack"/>
-    </w:p>
-    <w:bookmarkEnd w:id="0"/>
+    <w:p/>
     <w:p>
       <w:pPr>
         <w:pStyle w:val="Sous-titre"/>
@@ -4832,6 +4829,32 @@
       </w:r>
     </w:p>
     <w:p>
+      <w:pPr>
+        <w:pStyle w:val="PrformatHTML"/>
+        <w:pBdr>
+          <w:top w:val="dashed" w:sz="6" w:space="12" w:color="CC2244"/>
+          <w:left w:val="dashed" w:sz="6" w:space="12" w:color="CC2244"/>
+          <w:bottom w:val="dashed" w:sz="6" w:space="12" w:color="CC2244"/>
+          <w:right w:val="dashed" w:sz="6" w:space="12" w:color="CC2244"/>
+        </w:pBdr>
+      </w:pPr>
+      <w:proofErr w:type="spellStart"/>
+      <w:proofErr w:type="gramStart"/>
+      <w:r>
+        <w:t>delgoup</w:t>
+      </w:r>
+      <w:proofErr w:type="spellEnd"/>
+      <w:proofErr w:type="gramEnd"/>
+      <w:r>
+        <w:t xml:space="preserve"> </w:t>
+      </w:r>
+      <w:proofErr w:type="spellStart"/>
+      <w:r>
+        <w:t>imie</w:t>
+      </w:r>
+      <w:proofErr w:type="spellEnd"/>
+    </w:p>
+    <w:p>
       <w:r>
         <w:t>Reprendre la procédure pour créer un compte système</w:t>
       </w:r>
@@ -4991,27 +5014,287 @@
           <w:bottom w:val="dashed" w:sz="6" w:space="12" w:color="CC2244"/>
           <w:right w:val="dashed" w:sz="6" w:space="12" w:color="CC2244"/>
         </w:pBdr>
-      </w:pPr>
-      <w:proofErr w:type="spellStart"/>
-      <w:r>
+        <w:rPr>
+          <w:lang w:val="en-US"/>
+        </w:rPr>
+      </w:pPr>
+      <w:proofErr w:type="spellStart"/>
+      <w:proofErr w:type="gramStart"/>
+      <w:r>
+        <w:rPr>
+          <w:lang w:val="en-US"/>
+        </w:rPr>
         <w:t>sudo</w:t>
       </w:r>
       <w:proofErr w:type="spellEnd"/>
-      <w:r>
+      <w:proofErr w:type="gramEnd"/>
+      <w:r>
+        <w:rPr>
+          <w:lang w:val="en-US"/>
+        </w:rPr>
         <w:t xml:space="preserve"> </w:t>
       </w:r>
       <w:proofErr w:type="spellStart"/>
       <w:r>
+        <w:rPr>
+          <w:lang w:val="en-US"/>
+        </w:rPr>
         <w:t>chown</w:t>
       </w:r>
       <w:proofErr w:type="spellEnd"/>
       <w:r>
+        <w:rPr>
+          <w:lang w:val="en-US"/>
+        </w:rPr>
         <w:t xml:space="preserve"> –R </w:t>
       </w:r>
       <w:proofErr w:type="spellStart"/>
       <w:r>
+        <w:rPr>
+          <w:lang w:val="en-US"/>
+        </w:rPr>
         <w:t>imie</w:t>
       </w:r>
+      <w:r>
+        <w:rPr>
+          <w:lang w:val="en-US"/>
+        </w:rPr>
+        <w:t>:imie</w:t>
+      </w:r>
+      <w:proofErr w:type="spellEnd"/>
+      <w:r>
+        <w:rPr>
+          <w:lang w:val="en-US"/>
+        </w:rPr>
+        <w:t xml:space="preserve"> /</w:t>
+      </w:r>
+      <w:proofErr w:type="spellStart"/>
+      <w:r>
+        <w:rPr>
+          <w:lang w:val="en-US"/>
+        </w:rPr>
+        <w:t>var</w:t>
+      </w:r>
+      <w:proofErr w:type="spellEnd"/>
+      <w:r>
+        <w:rPr>
+          <w:lang w:val="en-US"/>
+        </w:rPr>
+        <w:t>/opt/</w:t>
+      </w:r>
+      <w:proofErr w:type="spellStart"/>
+      <w:r>
+        <w:rPr>
+          <w:lang w:val="en-US"/>
+        </w:rPr>
+        <w:t>imie</w:t>
+      </w:r>
+      <w:proofErr w:type="spellEnd"/>
+    </w:p>
+    <w:p>
+      <w:pPr>
+        <w:pStyle w:val="PrformatHTML"/>
+        <w:pBdr>
+          <w:top w:val="dashed" w:sz="6" w:space="12" w:color="CC2244"/>
+          <w:left w:val="dashed" w:sz="6" w:space="12" w:color="CC2244"/>
+          <w:bottom w:val="dashed" w:sz="6" w:space="12" w:color="CC2244"/>
+          <w:right w:val="dashed" w:sz="6" w:space="12" w:color="CC2244"/>
+        </w:pBdr>
+      </w:pPr>
+      <w:proofErr w:type="spellStart"/>
+      <w:proofErr w:type="gramStart"/>
+      <w:r>
+        <w:t>sudo</w:t>
+      </w:r>
+      <w:proofErr w:type="spellEnd"/>
+      <w:proofErr w:type="gramEnd"/>
+      <w:r>
+        <w:t xml:space="preserve"> </w:t>
+      </w:r>
+      <w:r>
+        <w:t xml:space="preserve">chmod –R </w:t>
+      </w:r>
+      <w:r>
+        <w:t>775</w:t>
+      </w:r>
+      <w:r>
+        <w:t xml:space="preserve"> </w:t>
+      </w:r>
+      <w:proofErr w:type="spellStart"/>
+      <w:r>
+        <w:t>imie</w:t>
+      </w:r>
+      <w:proofErr w:type="spellEnd"/>
+    </w:p>
+    <w:p/>
+    <w:p>
+      <w:pPr>
+        <w:pStyle w:val="Sous-titre"/>
+      </w:pPr>
+      <w:r>
+        <w:t xml:space="preserve">Créer deux fichiers supplémentaires dans </w:t>
+      </w:r>
+      <w:proofErr w:type="spellStart"/>
+      <w:r>
+        <w:t>imie</w:t>
+      </w:r>
+      <w:proofErr w:type="spellEnd"/>
+      <w:r>
+        <w:t xml:space="preserve"> à partir du compte </w:t>
+      </w:r>
+      <w:proofErr w:type="spellStart"/>
+      <w:r>
+        <w:t>bint</w:t>
+      </w:r>
+      <w:proofErr w:type="spellEnd"/>
+    </w:p>
+    <w:p>
+      <w:pPr>
+        <w:pStyle w:val="PrformatHTML"/>
+        <w:pBdr>
+          <w:top w:val="dashed" w:sz="6" w:space="12" w:color="CC2244"/>
+          <w:left w:val="dashed" w:sz="6" w:space="12" w:color="CC2244"/>
+          <w:bottom w:val="dashed" w:sz="6" w:space="12" w:color="CC2244"/>
+          <w:right w:val="dashed" w:sz="6" w:space="12" w:color="CC2244"/>
+        </w:pBdr>
+      </w:pPr>
+      <w:proofErr w:type="spellStart"/>
+      <w:proofErr w:type="gramStart"/>
+      <w:r>
+        <w:t>touch</w:t>
+      </w:r>
+      <w:proofErr w:type="spellEnd"/>
+      <w:proofErr w:type="gramEnd"/>
+      <w:r>
+        <w:t xml:space="preserve"> file1</w:t>
+      </w:r>
+    </w:p>
+    <w:p>
+      <w:pPr>
+        <w:pStyle w:val="PrformatHTML"/>
+        <w:pBdr>
+          <w:top w:val="dashed" w:sz="6" w:space="12" w:color="CC2244"/>
+          <w:left w:val="dashed" w:sz="6" w:space="12" w:color="CC2244"/>
+          <w:bottom w:val="dashed" w:sz="6" w:space="12" w:color="CC2244"/>
+          <w:right w:val="dashed" w:sz="6" w:space="12" w:color="CC2244"/>
+        </w:pBdr>
+      </w:pPr>
+      <w:proofErr w:type="spellStart"/>
+      <w:proofErr w:type="gramStart"/>
+      <w:r>
+        <w:t>touch</w:t>
+      </w:r>
+      <w:proofErr w:type="spellEnd"/>
+      <w:proofErr w:type="gramEnd"/>
+      <w:r>
+        <w:t xml:space="preserve"> file2</w:t>
+      </w:r>
+    </w:p>
+    <w:p>
+      <w:pPr>
+        <w:pStyle w:val="Sous-titre"/>
+      </w:pPr>
+    </w:p>
+    <w:p>
+      <w:pPr>
+        <w:pStyle w:val="Sous-titre"/>
+      </w:pPr>
+      <w:r>
+        <w:t>Quels sont les attributs de ces fichiers ?</w:t>
+      </w:r>
+    </w:p>
+    <w:p>
+      <w:r>
+        <w:t xml:space="preserve">Propriétaire : </w:t>
+      </w:r>
+      <w:proofErr w:type="spellStart"/>
+      <w:r>
+        <w:t>bint</w:t>
+      </w:r>
+      <w:proofErr w:type="spellEnd"/>
+    </w:p>
+    <w:p>
+      <w:r>
+        <w:t xml:space="preserve">Groupe : </w:t>
+      </w:r>
+      <w:proofErr w:type="spellStart"/>
+      <w:r>
+        <w:t>bint</w:t>
+      </w:r>
+      <w:proofErr w:type="spellEnd"/>
+    </w:p>
+    <w:p>
+      <w:r>
+        <w:t xml:space="preserve">Quel est le </w:t>
+      </w:r>
+      <w:proofErr w:type="spellStart"/>
+      <w:r>
+        <w:t>pb</w:t>
+      </w:r>
+      <w:proofErr w:type="spellEnd"/>
+      <w:r>
+        <w:t> ?</w:t>
+      </w:r>
+    </w:p>
+    <w:p>
+      <w:r>
+        <w:t>Le fichier est créé dans le bon répertoire mais pas avec le bon groupe</w:t>
+      </w:r>
+    </w:p>
+    <w:p>
+      <w:r>
+        <w:lastRenderedPageBreak/>
+        <w:t xml:space="preserve">Quelle solution proposeriez-vous à ce </w:t>
+      </w:r>
+      <w:proofErr w:type="spellStart"/>
+      <w:r>
+        <w:t>pb</w:t>
+      </w:r>
+      <w:proofErr w:type="spellEnd"/>
+      <w:r>
+        <w:t> ?</w:t>
+      </w:r>
+    </w:p>
+    <w:p>
+      <w:r>
+        <w:t xml:space="preserve">L’utilisateur peut faire un </w:t>
+      </w:r>
+      <w:proofErr w:type="spellStart"/>
+      <w:r>
+        <w:t>chown</w:t>
+      </w:r>
+      <w:proofErr w:type="spellEnd"/>
+      <w:r>
+        <w:t xml:space="preserve"> pour changer de groupe et permettre l’accès des autres utilisateurs à ces fichiers</w:t>
+      </w:r>
+    </w:p>
+    <w:p>
+      <w:r>
+        <w:t xml:space="preserve">Depuis </w:t>
+      </w:r>
+      <w:proofErr w:type="spellStart"/>
+      <w:r>
+        <w:t>bint</w:t>
+      </w:r>
+      <w:proofErr w:type="spellEnd"/>
+      <w:r>
+        <w:t xml:space="preserve"> : </w:t>
+      </w:r>
+    </w:p>
+    <w:p>
+      <w:pPr>
+        <w:pStyle w:val="PrformatHTML"/>
+        <w:pBdr>
+          <w:top w:val="dashed" w:sz="6" w:space="12" w:color="CC2244"/>
+          <w:left w:val="dashed" w:sz="6" w:space="12" w:color="CC2244"/>
+          <w:bottom w:val="dashed" w:sz="6" w:space="12" w:color="CC2244"/>
+          <w:right w:val="dashed" w:sz="6" w:space="12" w:color="CC2244"/>
+        </w:pBdr>
+      </w:pPr>
+      <w:proofErr w:type="spellStart"/>
+      <w:r>
+        <w:t>chown</w:t>
+      </w:r>
       <w:proofErr w:type="spellEnd"/>
       <w:r>
         <w:t> </w:t>
@@ -5027,240 +5310,31 @@
       <w:proofErr w:type="spellEnd"/>
       <w:proofErr w:type="gramEnd"/>
       <w:r>
-        <w:t xml:space="preserve"> /var/</w:t>
-      </w:r>
-      <w:proofErr w:type="spellStart"/>
-      <w:r>
-        <w:t>opt</w:t>
-      </w:r>
-      <w:proofErr w:type="spellEnd"/>
-      <w:r>
-        <w:t>/</w:t>
-      </w:r>
-      <w:proofErr w:type="spellStart"/>
-      <w:r>
-        <w:t>imie</w:t>
-      </w:r>
-      <w:proofErr w:type="spellEnd"/>
-    </w:p>
-    <w:p>
-      <w:pPr>
-        <w:pStyle w:val="PrformatHTML"/>
-        <w:pBdr>
-          <w:top w:val="dashed" w:sz="6" w:space="12" w:color="CC2244"/>
-          <w:left w:val="dashed" w:sz="6" w:space="12" w:color="CC2244"/>
-          <w:bottom w:val="dashed" w:sz="6" w:space="12" w:color="CC2244"/>
-          <w:right w:val="dashed" w:sz="6" w:space="12" w:color="CC2244"/>
-        </w:pBdr>
-      </w:pPr>
-      <w:proofErr w:type="spellStart"/>
-      <w:proofErr w:type="gramStart"/>
-      <w:r>
-        <w:t>sudo</w:t>
-      </w:r>
-      <w:proofErr w:type="spellEnd"/>
-      <w:proofErr w:type="gramEnd"/>
-      <w:r>
-        <w:t xml:space="preserve"> </w:t>
-      </w:r>
-      <w:r>
-        <w:t xml:space="preserve">chmod –R </w:t>
-      </w:r>
-      <w:r>
-        <w:t>775</w:t>
-      </w:r>
-      <w:r>
-        <w:t xml:space="preserve"> </w:t>
-      </w:r>
-      <w:proofErr w:type="spellStart"/>
-      <w:r>
-        <w:t>imie</w:t>
-      </w:r>
-      <w:proofErr w:type="spellEnd"/>
+        <w:t xml:space="preserve"> file*</w:t>
+      </w:r>
     </w:p>
     <w:p/>
     <w:p>
-      <w:pPr>
-        <w:pStyle w:val="Sous-titre"/>
-      </w:pPr>
-      <w:r>
-        <w:t xml:space="preserve">Créer deux fichiers supplémentaires dans </w:t>
-      </w:r>
-      <w:proofErr w:type="spellStart"/>
-      <w:r>
-        <w:t>imie</w:t>
-      </w:r>
-      <w:proofErr w:type="spellEnd"/>
-      <w:r>
-        <w:t xml:space="preserve"> à partir du compte </w:t>
-      </w:r>
-      <w:proofErr w:type="spellStart"/>
-      <w:r>
-        <w:t>bint</w:t>
-      </w:r>
-      <w:proofErr w:type="spellEnd"/>
-    </w:p>
-    <w:p>
-      <w:pPr>
-        <w:pStyle w:val="PrformatHTML"/>
-        <w:pBdr>
-          <w:top w:val="dashed" w:sz="6" w:space="12" w:color="CC2244"/>
-          <w:left w:val="dashed" w:sz="6" w:space="12" w:color="CC2244"/>
-          <w:bottom w:val="dashed" w:sz="6" w:space="12" w:color="CC2244"/>
-          <w:right w:val="dashed" w:sz="6" w:space="12" w:color="CC2244"/>
-        </w:pBdr>
-      </w:pPr>
-      <w:proofErr w:type="spellStart"/>
-      <w:proofErr w:type="gramStart"/>
-      <w:r>
-        <w:t>touch</w:t>
-      </w:r>
-      <w:proofErr w:type="spellEnd"/>
-      <w:proofErr w:type="gramEnd"/>
-      <w:r>
-        <w:t xml:space="preserve"> file1</w:t>
-      </w:r>
-    </w:p>
-    <w:p>
-      <w:pPr>
-        <w:pStyle w:val="PrformatHTML"/>
-        <w:pBdr>
-          <w:top w:val="dashed" w:sz="6" w:space="12" w:color="CC2244"/>
-          <w:left w:val="dashed" w:sz="6" w:space="12" w:color="CC2244"/>
-          <w:bottom w:val="dashed" w:sz="6" w:space="12" w:color="CC2244"/>
-          <w:right w:val="dashed" w:sz="6" w:space="12" w:color="CC2244"/>
-        </w:pBdr>
-      </w:pPr>
-      <w:proofErr w:type="spellStart"/>
-      <w:proofErr w:type="gramStart"/>
-      <w:r>
-        <w:t>touch</w:t>
-      </w:r>
-      <w:proofErr w:type="spellEnd"/>
-      <w:proofErr w:type="gramEnd"/>
-      <w:r>
-        <w:t xml:space="preserve"> file2</w:t>
-      </w:r>
-    </w:p>
-    <w:p>
-      <w:pPr>
-        <w:pStyle w:val="Sous-titre"/>
-      </w:pPr>
-    </w:p>
-    <w:p>
-      <w:pPr>
-        <w:pStyle w:val="Sous-titre"/>
-      </w:pPr>
-      <w:r>
-        <w:t>Quels sont les attributs de ces fichiers ?</w:t>
-      </w:r>
-    </w:p>
-    <w:p>
-      <w:r>
-        <w:t xml:space="preserve">Propriétaire : </w:t>
-      </w:r>
-      <w:proofErr w:type="spellStart"/>
-      <w:r>
-        <w:t>bint</w:t>
-      </w:r>
-      <w:proofErr w:type="spellEnd"/>
-    </w:p>
-    <w:p>
-      <w:r>
-        <w:t xml:space="preserve">Groupe : </w:t>
-      </w:r>
-      <w:proofErr w:type="spellStart"/>
-      <w:r>
-        <w:t>bint</w:t>
-      </w:r>
-      <w:proofErr w:type="spellEnd"/>
-    </w:p>
-    <w:p>
-      <w:r>
-        <w:t xml:space="preserve">Quel est le </w:t>
-      </w:r>
-      <w:proofErr w:type="spellStart"/>
-      <w:r>
-        <w:t>pb</w:t>
-      </w:r>
-      <w:proofErr w:type="spellEnd"/>
-      <w:r>
-        <w:t> ?</w:t>
-      </w:r>
-    </w:p>
-    <w:p>
-      <w:r>
-        <w:t xml:space="preserve">Quelle solution proposeriez-vous à ce </w:t>
-      </w:r>
-      <w:proofErr w:type="spellStart"/>
-      <w:r>
-        <w:t>pb</w:t>
-      </w:r>
-      <w:proofErr w:type="spellEnd"/>
-      <w:r>
-        <w:t> ?</w:t>
-      </w:r>
-    </w:p>
-    <w:p>
-      <w:r>
-        <w:t xml:space="preserve">L’utilisateur peut faire un </w:t>
-      </w:r>
-      <w:proofErr w:type="spellStart"/>
-      <w:r>
-        <w:t>chown</w:t>
-      </w:r>
-      <w:proofErr w:type="spellEnd"/>
-      <w:r>
-        <w:t xml:space="preserve"> pour changer de groupe et permettre l’accès des autres utilisateurs à ces fichiers</w:t>
-      </w:r>
-    </w:p>
-    <w:p>
-      <w:r>
-        <w:lastRenderedPageBreak/>
-        <w:t xml:space="preserve">Depuis </w:t>
-      </w:r>
-      <w:proofErr w:type="spellStart"/>
-      <w:r>
-        <w:t>bint</w:t>
-      </w:r>
-      <w:proofErr w:type="spellEnd"/>
-      <w:r>
-        <w:t xml:space="preserve"> : </w:t>
-      </w:r>
-    </w:p>
-    <w:p>
-      <w:pPr>
-        <w:pStyle w:val="PrformatHTML"/>
-        <w:pBdr>
-          <w:top w:val="dashed" w:sz="6" w:space="12" w:color="CC2244"/>
-          <w:left w:val="dashed" w:sz="6" w:space="12" w:color="CC2244"/>
-          <w:bottom w:val="dashed" w:sz="6" w:space="12" w:color="CC2244"/>
-          <w:right w:val="dashed" w:sz="6" w:space="12" w:color="CC2244"/>
-        </w:pBdr>
-      </w:pPr>
-      <w:proofErr w:type="spellStart"/>
-      <w:r>
-        <w:t>chown</w:t>
-      </w:r>
-      <w:proofErr w:type="spellEnd"/>
-      <w:r>
-        <w:t> </w:t>
-      </w:r>
-      <w:proofErr w:type="gramStart"/>
-      <w:r>
-        <w:t>:</w:t>
-      </w:r>
-      <w:proofErr w:type="spellStart"/>
-      <w:r>
-        <w:t>imie</w:t>
-      </w:r>
-      <w:proofErr w:type="spellEnd"/>
-      <w:proofErr w:type="gramEnd"/>
-      <w:r>
-        <w:t xml:space="preserve"> file*</w:t>
-      </w:r>
-    </w:p>
-    <w:p/>
+      <w:r>
+        <w:t>(</w:t>
+      </w:r>
+      <w:proofErr w:type="gramStart"/>
+      <w:r>
+        <w:t>utiliser</w:t>
+      </w:r>
+      <w:proofErr w:type="gramEnd"/>
+      <w:r>
+        <w:t xml:space="preserve"> le </w:t>
+      </w:r>
+      <w:proofErr w:type="spellStart"/>
+      <w:r>
+        <w:t>sticky</w:t>
+      </w:r>
+      <w:proofErr w:type="spellEnd"/>
+      <w:r>
+        <w:t xml:space="preserve"> bit =&gt; voir plus loin dans le document)</w:t>
+      </w:r>
+    </w:p>
     <w:p>
       <w:pPr>
         <w:pStyle w:val="Sous-titre"/>
@@ -5686,6 +5760,7 @@
         <w:pStyle w:val="Titre3"/>
       </w:pPr>
       <w:r>
+        <w:lastRenderedPageBreak/>
         <w:t>Récursivité</w:t>
       </w:r>
     </w:p>
@@ -5705,8 +5780,8 @@
       </w:r>
     </w:p>
     <w:p>
-      <w:r>
-        <w:lastRenderedPageBreak/>
+      <w:bookmarkStart w:id="0" w:name="_GoBack"/>
+      <w:r>
         <w:t xml:space="preserve">Supprimer ensuite le groupe </w:t>
       </w:r>
       <w:proofErr w:type="spellStart"/>
@@ -5715,6 +5790,7 @@
       </w:r>
       <w:proofErr w:type="spellEnd"/>
     </w:p>
+    <w:bookmarkEnd w:id="0"/>
     <w:p>
       <w:r>
         <w:t xml:space="preserve">Que se passe-t-il pour les répertoires qui lui étaient attachés ? </w:t>
@@ -8138,7 +8214,7 @@
 </file>
 
 <file path=customXml/itemProps1.xml><?xml version="1.0" encoding="utf-8"?>
-<ds:datastoreItem xmlns:ds="http://schemas.openxmlformats.org/officeDocument/2006/customXml" ds:itemID="{E7694D25-7009-47E3-9626-9BD2BBFA024E}">
+<ds:datastoreItem xmlns:ds="http://schemas.openxmlformats.org/officeDocument/2006/customXml" ds:itemID="{5443B2E2-0FB5-47C6-91AD-6CDD32AF9FDE}">
   <ds:schemaRefs>
     <ds:schemaRef ds:uri="http://schemas.openxmlformats.org/officeDocument/2006/bibliography"/>
   </ds:schemaRefs>

</xml_diff>